<commit_message>
Documento individual de elvis fase 2 corrección ortografia
</commit_message>
<xml_diff>
--- a/Fase 2/Evidencias Individuales/Espejo_Elvis_2.1_APT122_DiarioReflexionFase2.docx
+++ b/Fase 2/Evidencias Individuales/Espejo_Elvis_2.1_APT122_DiarioReflexionFase2.docx
@@ -7132,6 +7132,7 @@
     <w:lsdException w:name="HTML Sample" w:semiHidden="1" w:unhideWhenUsed="1"/>
     <w:lsdException w:name="HTML Typewriter" w:semiHidden="1" w:unhideWhenUsed="1"/>
     <w:lsdException w:name="HTML Variable" w:semiHidden="1" w:unhideWhenUsed="1"/>
+    <w:lsdException w:name="Normal Table" w:semiHidden="1" w:unhideWhenUsed="1"/>
     <w:lsdException w:name="annotation subject" w:semiHidden="1" w:unhideWhenUsed="1"/>
     <w:lsdException w:name="No List" w:semiHidden="1" w:unhideWhenUsed="1"/>
     <w:lsdException w:name="Outline List 1" w:semiHidden="1" w:unhideWhenUsed="1"/>
@@ -7174,8 +7175,11 @@
     <w:lsdException w:name="Table Contemporary" w:semiHidden="1" w:unhideWhenUsed="1"/>
     <w:lsdException w:name="Table Elegant" w:semiHidden="1" w:unhideWhenUsed="1"/>
     <w:lsdException w:name="Table Professional" w:semiHidden="1" w:unhideWhenUsed="1"/>
+    <w:lsdException w:name="Table Subtle 1" w:semiHidden="1" w:unhideWhenUsed="1"/>
     <w:lsdException w:name="Table Subtle 2" w:semiHidden="1" w:unhideWhenUsed="1"/>
     <w:lsdException w:name="Table Web 1" w:semiHidden="1" w:unhideWhenUsed="1"/>
+    <w:lsdException w:name="Table Web 2" w:semiHidden="1" w:unhideWhenUsed="1"/>
+    <w:lsdException w:name="Table Web 3" w:semiHidden="1" w:unhideWhenUsed="1"/>
     <w:lsdException w:name="Balloon Text" w:semiHidden="1" w:unhideWhenUsed="1"/>
     <w:lsdException w:name="Table Grid" w:uiPriority="39"/>
     <w:lsdException w:name="Table Theme" w:semiHidden="1" w:unhideWhenUsed="1"/>
@@ -8721,25 +8725,6 @@
 </file>
 
 <file path=customXml/item1.xml><?xml version="1.0" encoding="utf-8"?>
-<b:Sources xmlns:b="http://schemas.openxmlformats.org/officeDocument/2006/bibliography" xmlns="http://schemas.openxmlformats.org/officeDocument/2006/bibliography" SelectedStyle="\APASixthEditionOfficeOnline.xsl" StyleName="APA" Version="6"/>
-</file>
-
-<file path=customXml/item2.xml><?xml version="1.0" encoding="utf-8"?>
-<?mso-contentType ?>
-<FormTemplates xmlns="http://schemas.microsoft.com/sharepoint/v3/contenttype/forms">
-  <Display>DocumentLibraryForm</Display>
-  <Edit>DocumentLibraryForm</Edit>
-  <New>DocumentLibraryForm</New>
-</FormTemplates>
-</file>
-
-<file path=customXml/item3.xml><?xml version="1.0" encoding="utf-8"?>
-<p:properties xmlns:p="http://schemas.microsoft.com/office/2006/metadata/properties" xmlns:xsi="http://www.w3.org/2001/XMLSchema-instance" xmlns:pc="http://schemas.microsoft.com/office/infopath/2007/PartnerControls">
-  <documentManagement/>
-</p:properties>
-</file>
-
-<file path=customXml/item4.xml><?xml version="1.0" encoding="utf-8"?>
 <ct:contentTypeSchema xmlns:ct="http://schemas.microsoft.com/office/2006/metadata/contentType" xmlns:ma="http://schemas.microsoft.com/office/2006/metadata/properties/metaAttributes" ct:_="" ma:_="" ma:contentTypeName="Documento" ma:contentTypeID="0x010100E96778489EE7714D8BD12CC105EB918B" ma:contentTypeVersion="2" ma:contentTypeDescription="Crear nuevo documento." ma:contentTypeScope="" ma:versionID="416c5c7ae9b5d54d83875cd3c65194e3">
   <xsd:schema xmlns:xsd="http://www.w3.org/2001/XMLSchema" xmlns:xs="http://www.w3.org/2001/XMLSchema" xmlns:p="http://schemas.microsoft.com/office/2006/metadata/properties" xmlns:ns2="126e8a1c-9ea9-435a-ac89-d06c80d62e30" targetNamespace="http://schemas.microsoft.com/office/2006/metadata/properties" ma:root="true" ma:fieldsID="70a237c842677bd850644f8595079f5e" ns2:_="">
     <xsd:import namespace="126e8a1c-9ea9-435a-ac89-d06c80d62e30"/>
@@ -8871,32 +8856,26 @@
 </ct:contentTypeSchema>
 </file>
 
-<file path=customXml/itemProps1.xml><?xml version="1.0" encoding="utf-8"?>
-<ds:datastoreItem xmlns:ds="http://schemas.openxmlformats.org/officeDocument/2006/customXml" ds:itemID="{FBD61725-A60E-40F3-AB5D-0E7F797DD77D}">
-  <ds:schemaRefs>
-    <ds:schemaRef ds:uri="http://schemas.openxmlformats.org/officeDocument/2006/bibliography"/>
-  </ds:schemaRefs>
-</ds:datastoreItem>
+<file path=customXml/item2.xml><?xml version="1.0" encoding="utf-8"?>
+<p:properties xmlns:p="http://schemas.microsoft.com/office/2006/metadata/properties" xmlns:xsi="http://www.w3.org/2001/XMLSchema-instance" xmlns:pc="http://schemas.microsoft.com/office/infopath/2007/PartnerControls">
+  <documentManagement/>
+</p:properties>
 </file>
 
-<file path=customXml/itemProps2.xml><?xml version="1.0" encoding="utf-8"?>
-<ds:datastoreItem xmlns:ds="http://schemas.openxmlformats.org/officeDocument/2006/customXml" ds:itemID="{DABAA964-10BA-4DBC-ABF2-CDEAC0FAF7AA}">
-  <ds:schemaRefs>
-    <ds:schemaRef ds:uri="http://schemas.microsoft.com/sharepoint/v3/contenttype/forms"/>
-  </ds:schemaRefs>
-</ds:datastoreItem>
+<file path=customXml/item3.xml><?xml version="1.0" encoding="utf-8"?>
+<?mso-contentType ?>
+<FormTemplates xmlns="http://schemas.microsoft.com/sharepoint/v3/contenttype/forms">
+  <Display>DocumentLibraryForm</Display>
+  <Edit>DocumentLibraryForm</Edit>
+  <New>DocumentLibraryForm</New>
+</FormTemplates>
 </file>
 
-<file path=customXml/itemProps3.xml><?xml version="1.0" encoding="utf-8"?>
-<ds:datastoreItem xmlns:ds="http://schemas.openxmlformats.org/officeDocument/2006/customXml" ds:itemID="{5F1783E3-BA1C-4CA3-8E32-C9B378BBED03}">
-  <ds:schemaRefs>
-    <ds:schemaRef ds:uri="http://schemas.microsoft.com/office/2006/metadata/properties"/>
-    <ds:schemaRef ds:uri="http://schemas.microsoft.com/office/infopath/2007/PartnerControls"/>
-  </ds:schemaRefs>
-</ds:datastoreItem>
+<file path=customXml/item4.xml><?xml version="1.0" encoding="utf-8"?>
+<b:Sources xmlns:b="http://schemas.openxmlformats.org/officeDocument/2006/bibliography" xmlns="http://schemas.openxmlformats.org/officeDocument/2006/bibliography" SelectedStyle="\APASixthEditionOfficeOnline.xsl" StyleName="APA" Version="6"/>
 </file>
 
-<file path=customXml/itemProps4.xml><?xml version="1.0" encoding="utf-8"?>
+<file path=customXml/itemProps1.xml><?xml version="1.0" encoding="utf-8"?>
 <ds:datastoreItem xmlns:ds="http://schemas.openxmlformats.org/officeDocument/2006/customXml" ds:itemID="{DF0582E6-0C2C-40A6-8E3D-E410E41021C1}">
   <ds:schemaRefs>
     <ds:schemaRef ds:uri="http://schemas.microsoft.com/office/2006/metadata/contentType"/>
@@ -8912,4 +8891,29 @@
     <ds:schemaRef ds:uri="http://schemas.microsoft.com/internal/obd"/>
   </ds:schemaRefs>
 </ds:datastoreItem>
+</file>
+
+<file path=customXml/itemProps2.xml><?xml version="1.0" encoding="utf-8"?>
+<ds:datastoreItem xmlns:ds="http://schemas.openxmlformats.org/officeDocument/2006/customXml" ds:itemID="{5F1783E3-BA1C-4CA3-8E32-C9B378BBED03}">
+  <ds:schemaRefs>
+    <ds:schemaRef ds:uri="http://schemas.microsoft.com/office/2006/metadata/properties"/>
+    <ds:schemaRef ds:uri="http://schemas.microsoft.com/office/infopath/2007/PartnerControls"/>
+  </ds:schemaRefs>
+</ds:datastoreItem>
+</file>
+
+<file path=customXml/itemProps3.xml><?xml version="1.0" encoding="utf-8"?>
+<ds:datastoreItem xmlns:ds="http://schemas.openxmlformats.org/officeDocument/2006/customXml" ds:itemID="{DABAA964-10BA-4DBC-ABF2-CDEAC0FAF7AA}">
+  <ds:schemaRefs>
+    <ds:schemaRef ds:uri="http://schemas.microsoft.com/sharepoint/v3/contenttype/forms"/>
+  </ds:schemaRefs>
+</ds:datastoreItem>
+</file>
+
+<file path=customXml/itemProps4.xml><?xml version="1.0" encoding="utf-8"?>
+<ds:datastoreItem xmlns:ds="http://schemas.openxmlformats.org/officeDocument/2006/customXml" ds:itemID="{FBD61725-A60E-40F3-AB5D-0E7F797DD77D}">
+  <ds:schemaRefs>
+    <ds:schemaRef ds:uri="http://schemas.openxmlformats.org/officeDocument/2006/bibliography"/>
+  </ds:schemaRefs>
+</ds:datastoreItem>
 </file>
</xml_diff>